<commit_message>
Rephrase portable speakers & docks in portable sound
</commit_message>
<xml_diff>
--- a/images/electronics/portable sound_&_vision/accessories/portable speakers & docks/all portable speakers & docks.docx
+++ b/images/electronics/portable sound_&_vision/accessories/portable speakers & docks/all portable speakers & docks.docx
@@ -73,7 +73,7 @@
                 <w:sz w:val="26"/>
                 <w:szCs w:val="26"/>
               </w:rPr>
-              <w:t>soundcore</w:t>
+              <w:t>Soundcore</w:t>
             </w:r>
             <w:proofErr w:type="spellEnd"/>
             <w:r>
@@ -82,7 +82,7 @@
                 <w:sz w:val="26"/>
                 <w:szCs w:val="26"/>
               </w:rPr>
-              <w:t xml:space="preserve"> Anker Pyro Mini Portable Bluetooth Speaker IPX4 Waterproof Outdoor Speaker, Bluetooth 5.3,6W output power that delivers high-quality sound</w:t>
+              <w:t xml:space="preserve"> Anker Pyro Mini Portable Bluetooth Speaker, IPX4 Waterproof, Bluetooth 5.3, 6W Output for High-Quality Sound</w:t>
             </w:r>
           </w:p>
           <w:p>
@@ -255,6 +255,32 @@
                 <w:sz w:val="26"/>
                 <w:szCs w:val="26"/>
               </w:rPr>
+              <w:t xml:space="preserve">Material: </w:t>
+            </w:r>
+            <w:r>
+              <w:rPr>
+                <w:rFonts w:ascii="Leelawadee" w:hAnsi="Leelawadee" w:cs="Leelawadee"/>
+                <w:sz w:val="26"/>
+                <w:szCs w:val="26"/>
+              </w:rPr>
+              <w:t>outdoor</w:t>
+            </w:r>
+          </w:p>
+          <w:p>
+            <w:pPr>
+              <w:spacing w:line="276" w:lineRule="auto"/>
+              <w:rPr>
+                <w:rFonts w:ascii="Leelawadee" w:hAnsi="Leelawadee" w:cs="Leelawadee"/>
+                <w:sz w:val="26"/>
+                <w:szCs w:val="26"/>
+              </w:rPr>
+            </w:pPr>
+            <w:r>
+              <w:rPr>
+                <w:rFonts w:ascii="Leelawadee" w:hAnsi="Leelawadee" w:cs="Leelawadee"/>
+                <w:sz w:val="26"/>
+                <w:szCs w:val="26"/>
+              </w:rPr>
               <w:t xml:space="preserve">Audio Output Mode: </w:t>
             </w:r>
             <w:r>
@@ -307,32 +333,6 @@
                 <w:sz w:val="26"/>
                 <w:szCs w:val="26"/>
               </w:rPr>
-              <w:t xml:space="preserve">Material: </w:t>
-            </w:r>
-            <w:r>
-              <w:rPr>
-                <w:rFonts w:ascii="Leelawadee" w:hAnsi="Leelawadee" w:cs="Leelawadee"/>
-                <w:sz w:val="26"/>
-                <w:szCs w:val="26"/>
-              </w:rPr>
-              <w:t>outdoor</w:t>
-            </w:r>
-          </w:p>
-          <w:p>
-            <w:pPr>
-              <w:spacing w:line="276" w:lineRule="auto"/>
-              <w:rPr>
-                <w:rFonts w:ascii="Leelawadee" w:hAnsi="Leelawadee" w:cs="Leelawadee"/>
-                <w:sz w:val="26"/>
-                <w:szCs w:val="26"/>
-              </w:rPr>
-            </w:pPr>
-            <w:r>
-              <w:rPr>
-                <w:rFonts w:ascii="Leelawadee" w:hAnsi="Leelawadee" w:cs="Leelawadee"/>
-                <w:sz w:val="26"/>
-                <w:szCs w:val="26"/>
-              </w:rPr>
               <w:t xml:space="preserve">Model Name: </w:t>
             </w:r>
             <w:r>
@@ -359,6 +359,32 @@
                 <w:sz w:val="26"/>
                 <w:szCs w:val="26"/>
               </w:rPr>
+              <w:t xml:space="preserve">Special Features: </w:t>
+            </w:r>
+            <w:r>
+              <w:rPr>
+                <w:rFonts w:ascii="Leelawadee" w:hAnsi="Leelawadee" w:cs="Leelawadee"/>
+                <w:sz w:val="26"/>
+                <w:szCs w:val="26"/>
+              </w:rPr>
+              <w:t>Lightweight</w:t>
+            </w:r>
+          </w:p>
+          <w:p>
+            <w:pPr>
+              <w:spacing w:line="276" w:lineRule="auto"/>
+              <w:rPr>
+                <w:rFonts w:ascii="Leelawadee" w:hAnsi="Leelawadee" w:cs="Leelawadee"/>
+                <w:sz w:val="26"/>
+                <w:szCs w:val="26"/>
+              </w:rPr>
+            </w:pPr>
+            <w:r>
+              <w:rPr>
+                <w:rFonts w:ascii="Leelawadee" w:hAnsi="Leelawadee" w:cs="Leelawadee"/>
+                <w:sz w:val="26"/>
+                <w:szCs w:val="26"/>
+              </w:rPr>
               <w:t xml:space="preserve">Speaker Type: </w:t>
             </w:r>
             <w:r>
@@ -368,32 +394,6 @@
                 <w:szCs w:val="26"/>
               </w:rPr>
               <w:t>Outdoor</w:t>
-            </w:r>
-          </w:p>
-          <w:p>
-            <w:pPr>
-              <w:spacing w:line="276" w:lineRule="auto"/>
-              <w:rPr>
-                <w:rFonts w:ascii="Leelawadee" w:hAnsi="Leelawadee" w:cs="Leelawadee"/>
-                <w:sz w:val="26"/>
-                <w:szCs w:val="26"/>
-              </w:rPr>
-            </w:pPr>
-            <w:r>
-              <w:rPr>
-                <w:rFonts w:ascii="Leelawadee" w:hAnsi="Leelawadee" w:cs="Leelawadee"/>
-                <w:sz w:val="26"/>
-                <w:szCs w:val="26"/>
-              </w:rPr>
-              <w:t xml:space="preserve">Special Features: </w:t>
-            </w:r>
-            <w:r>
-              <w:rPr>
-                <w:rFonts w:ascii="Leelawadee" w:hAnsi="Leelawadee" w:cs="Leelawadee"/>
-                <w:sz w:val="26"/>
-                <w:szCs w:val="26"/>
-              </w:rPr>
-              <w:t>Lightweight</w:t>
             </w:r>
           </w:p>
           <w:p>
@@ -479,13 +479,17 @@
               <w:spacing w:line="276" w:lineRule="auto"/>
               <w:rPr>
                 <w:rFonts w:ascii="Leelawadee" w:hAnsi="Leelawadee" w:cs="Leelawadee"/>
-                <w:sz w:val="26"/>
-                <w:szCs w:val="26"/>
-              </w:rPr>
-            </w:pPr>
-            <w:r>
-              <w:rPr>
-                <w:rFonts w:ascii="Leelawadee" w:hAnsi="Leelawadee" w:cs="Leelawadee"/>
+                <w:b/>
+                <w:bCs/>
+                <w:sz w:val="26"/>
+                <w:szCs w:val="26"/>
+              </w:rPr>
+            </w:pPr>
+            <w:r>
+              <w:rPr>
+                <w:rFonts w:ascii="Leelawadee" w:hAnsi="Leelawadee" w:cs="Leelawadee"/>
+                <w:b/>
+                <w:bCs/>
                 <w:sz w:val="26"/>
                 <w:szCs w:val="26"/>
               </w:rPr>
@@ -507,43 +511,43 @@
                 <w:sz w:val="26"/>
                 <w:szCs w:val="26"/>
               </w:rPr>
-              <w:t>5 LED beads full-screen light show</w:t>
-            </w:r>
-          </w:p>
-          <w:p>
-            <w:pPr>
-              <w:spacing w:line="276" w:lineRule="auto"/>
-              <w:rPr>
-                <w:rFonts w:ascii="Leelawadee" w:hAnsi="Leelawadee" w:cs="Leelawadee"/>
-                <w:sz w:val="26"/>
-                <w:szCs w:val="26"/>
-              </w:rPr>
-            </w:pPr>
-            <w:r>
-              <w:rPr>
-                <w:rFonts w:ascii="Leelawadee" w:hAnsi="Leelawadee" w:cs="Leelawadee"/>
-                <w:sz w:val="26"/>
-                <w:szCs w:val="26"/>
-              </w:rPr>
-              <w:t>12 preset lighting effects</w:t>
-            </w:r>
-          </w:p>
-          <w:p>
-            <w:pPr>
-              <w:spacing w:line="276" w:lineRule="auto"/>
-              <w:rPr>
-                <w:rFonts w:ascii="Leelawadee" w:hAnsi="Leelawadee" w:cs="Leelawadee"/>
-                <w:sz w:val="26"/>
-                <w:szCs w:val="26"/>
-              </w:rPr>
-            </w:pPr>
-            <w:r>
-              <w:rPr>
-                <w:rFonts w:ascii="Leelawadee" w:hAnsi="Leelawadee" w:cs="Leelawadee"/>
-                <w:sz w:val="26"/>
-                <w:szCs w:val="26"/>
-              </w:rPr>
-              <w:t>Beat -Synced lighting effects</w:t>
+              <w:t>Full-Screen Light Show: 5 LED beads for a vibrant display</w:t>
+            </w:r>
+          </w:p>
+          <w:p>
+            <w:pPr>
+              <w:spacing w:line="276" w:lineRule="auto"/>
+              <w:rPr>
+                <w:rFonts w:ascii="Leelawadee" w:hAnsi="Leelawadee" w:cs="Leelawadee"/>
+                <w:sz w:val="26"/>
+                <w:szCs w:val="26"/>
+              </w:rPr>
+            </w:pPr>
+            <w:r>
+              <w:rPr>
+                <w:rFonts w:ascii="Leelawadee" w:hAnsi="Leelawadee" w:cs="Leelawadee"/>
+                <w:sz w:val="26"/>
+                <w:szCs w:val="26"/>
+              </w:rPr>
+              <w:t>12 Pre-Set Lighting Effects</w:t>
+            </w:r>
+          </w:p>
+          <w:p>
+            <w:pPr>
+              <w:spacing w:line="276" w:lineRule="auto"/>
+              <w:rPr>
+                <w:rFonts w:ascii="Leelawadee" w:hAnsi="Leelawadee" w:cs="Leelawadee"/>
+                <w:sz w:val="26"/>
+                <w:szCs w:val="26"/>
+              </w:rPr>
+            </w:pPr>
+            <w:r>
+              <w:rPr>
+                <w:rFonts w:ascii="Leelawadee" w:hAnsi="Leelawadee" w:cs="Leelawadee"/>
+                <w:sz w:val="26"/>
+                <w:szCs w:val="26"/>
+              </w:rPr>
+              <w:t>Beat-Synced Lighting Effects</w:t>
             </w:r>
           </w:p>
         </w:tc>
@@ -604,43 +608,7 @@
                 <w:sz w:val="26"/>
                 <w:szCs w:val="26"/>
               </w:rPr>
-              <w:t xml:space="preserve">Portable Bluetooth Speaker with USB, </w:t>
-            </w:r>
-            <w:proofErr w:type="gramStart"/>
-            <w:r>
-              <w:rPr>
-                <w:rFonts w:ascii="Leelawadee" w:hAnsi="Leelawadee" w:cs="Leelawadee"/>
-                <w:sz w:val="26"/>
-                <w:szCs w:val="26"/>
-              </w:rPr>
-              <w:t>AUX,SD</w:t>
-            </w:r>
-            <w:proofErr w:type="gramEnd"/>
-            <w:r>
-              <w:rPr>
-                <w:rFonts w:ascii="Leelawadee" w:hAnsi="Leelawadee" w:cs="Leelawadee"/>
-                <w:sz w:val="26"/>
-                <w:szCs w:val="26"/>
-              </w:rPr>
-              <w:t xml:space="preserve"> </w:t>
-            </w:r>
-            <w:proofErr w:type="spellStart"/>
-            <w:r>
-              <w:rPr>
-                <w:rFonts w:ascii="Leelawadee" w:hAnsi="Leelawadee" w:cs="Leelawadee"/>
-                <w:sz w:val="26"/>
-                <w:szCs w:val="26"/>
-              </w:rPr>
-              <w:t>Card,Battery</w:t>
-            </w:r>
-            <w:proofErr w:type="spellEnd"/>
-            <w:r>
-              <w:rPr>
-                <w:rFonts w:ascii="Leelawadee" w:hAnsi="Leelawadee" w:cs="Leelawadee"/>
-                <w:sz w:val="26"/>
-                <w:szCs w:val="26"/>
-              </w:rPr>
-              <w:t xml:space="preserve"> and LED Lights - Black, Wireless (668) (MK-902)</w:t>
+              <w:t>Portable Bluetooth Speaker with USB, AUX, SD Card, Battery, and LED Lights - Black, Wireless (668) (MK-902)</w:t>
             </w:r>
           </w:p>
           <w:p>
@@ -1099,13 +1067,17 @@
               <w:spacing w:line="276" w:lineRule="auto"/>
               <w:rPr>
                 <w:rFonts w:ascii="Leelawadee" w:hAnsi="Leelawadee" w:cs="Leelawadee"/>
-                <w:sz w:val="26"/>
-                <w:szCs w:val="26"/>
-              </w:rPr>
-            </w:pPr>
-            <w:r>
-              <w:rPr>
-                <w:rFonts w:ascii="Leelawadee" w:hAnsi="Leelawadee" w:cs="Leelawadee"/>
+                <w:b/>
+                <w:bCs/>
+                <w:sz w:val="26"/>
+                <w:szCs w:val="26"/>
+              </w:rPr>
+            </w:pPr>
+            <w:r>
+              <w:rPr>
+                <w:rFonts w:ascii="Leelawadee" w:hAnsi="Leelawadee" w:cs="Leelawadee"/>
+                <w:b/>
+                <w:bCs/>
                 <w:sz w:val="26"/>
                 <w:szCs w:val="26"/>
               </w:rPr>
@@ -1127,7 +1099,7 @@
                 <w:sz w:val="26"/>
                 <w:szCs w:val="26"/>
               </w:rPr>
-              <w:t>Rapidly recharge your speaker in just 2-3 hours via the included Micro USB cable, ensuring minimal downtime</w:t>
+              <w:t>Quick Recharge: Fully charge your speaker in just 2-3 hours with the included Micro USB cable, minimizing downtime.</w:t>
             </w:r>
           </w:p>
           <w:p>
@@ -1146,7 +1118,7 @@
                 <w:szCs w:val="26"/>
               </w:rPr>
               <w:lastRenderedPageBreak/>
-              <w:t>Includes a built-in FM radio tuner for listening to your favorite stations, LED light indicators for status updates, and the ability to pair two speakers for stereo sound</w:t>
+              <w:t>Built-In FM Radio: Listen to your favorite stations, with LED light indicators for status updates, and the option to pair two speakers for stereo sound.</w:t>
             </w:r>
           </w:p>
           <w:p>
@@ -1165,7 +1137,7 @@
                 <w:sz w:val="26"/>
                 <w:szCs w:val="26"/>
               </w:rPr>
-              <w:t>Connect effortlessly via Bluetooth 5.0 for a stable and seamless connection with your devices. Enjoy wireless freedom</w:t>
+              <w:t>Effortless Connectivity: Enjoy stable and seamless connections with Bluetooth 5.0 for wireless freedom with your devices.</w:t>
             </w:r>
           </w:p>
         </w:tc>
@@ -1228,43 +1200,7 @@
                 <w:sz w:val="26"/>
                 <w:szCs w:val="26"/>
               </w:rPr>
-              <w:t xml:space="preserve">Mini Bluetooth Speaker WS-887 with FM Radio, Memory Card Slot, USB Pen Drive Slot, AUX Input </w:t>
-            </w:r>
-            <w:proofErr w:type="gramStart"/>
-            <w:r>
-              <w:rPr>
-                <w:rFonts w:ascii="Leelawadee" w:hAnsi="Leelawadee" w:cs="Leelawadee"/>
-                <w:sz w:val="26"/>
-                <w:szCs w:val="26"/>
-              </w:rPr>
-              <w:t>Mode(</w:t>
-            </w:r>
-            <w:proofErr w:type="gramEnd"/>
-            <w:r>
-              <w:rPr>
-                <w:rFonts w:ascii="Leelawadee" w:hAnsi="Leelawadee" w:cs="Leelawadee"/>
-                <w:sz w:val="26"/>
-                <w:szCs w:val="26"/>
-              </w:rPr>
-              <w:t xml:space="preserve">Multi </w:t>
-            </w:r>
-            <w:proofErr w:type="spellStart"/>
-            <w:r>
-              <w:rPr>
-                <w:rFonts w:ascii="Leelawadee" w:hAnsi="Leelawadee" w:cs="Leelawadee"/>
-                <w:sz w:val="26"/>
-                <w:szCs w:val="26"/>
-              </w:rPr>
-              <w:t>Colours</w:t>
-            </w:r>
-            <w:proofErr w:type="spellEnd"/>
-            <w:r>
-              <w:rPr>
-                <w:rFonts w:ascii="Leelawadee" w:hAnsi="Leelawadee" w:cs="Leelawadee"/>
-                <w:sz w:val="26"/>
-                <w:szCs w:val="26"/>
-              </w:rPr>
-              <w:t>)</w:t>
+              <w:t>Mini Bluetooth Speaker WS-887 with FM Radio, Memory Card Slot, USB Pen Drive Slot, and AUX Input (Available in Multiple Colors)</w:t>
             </w:r>
           </w:p>
           <w:p>
@@ -1477,6 +1413,32 @@
                 <w:sz w:val="26"/>
                 <w:szCs w:val="26"/>
               </w:rPr>
+              <w:t xml:space="preserve">Speaker Type: </w:t>
+            </w:r>
+            <w:r>
+              <w:rPr>
+                <w:rFonts w:ascii="Leelawadee" w:hAnsi="Leelawadee" w:cs="Leelawadee"/>
+                <w:sz w:val="26"/>
+                <w:szCs w:val="26"/>
+              </w:rPr>
+              <w:t>Wireless Bluetooth Speaker</w:t>
+            </w:r>
+          </w:p>
+          <w:p>
+            <w:pPr>
+              <w:spacing w:line="276" w:lineRule="auto"/>
+              <w:rPr>
+                <w:rFonts w:ascii="Leelawadee" w:hAnsi="Leelawadee" w:cs="Leelawadee"/>
+                <w:sz w:val="26"/>
+                <w:szCs w:val="26"/>
+              </w:rPr>
+            </w:pPr>
+            <w:r>
+              <w:rPr>
+                <w:rFonts w:ascii="Leelawadee" w:hAnsi="Leelawadee" w:cs="Leelawadee"/>
+                <w:sz w:val="26"/>
+                <w:szCs w:val="26"/>
+              </w:rPr>
               <w:t xml:space="preserve">Model Name: </w:t>
             </w:r>
             <w:r>
@@ -1503,32 +1465,6 @@
                 <w:sz w:val="26"/>
                 <w:szCs w:val="26"/>
               </w:rPr>
-              <w:t xml:space="preserve">Speaker Type: </w:t>
-            </w:r>
-            <w:r>
-              <w:rPr>
-                <w:rFonts w:ascii="Leelawadee" w:hAnsi="Leelawadee" w:cs="Leelawadee"/>
-                <w:sz w:val="26"/>
-                <w:szCs w:val="26"/>
-              </w:rPr>
-              <w:t>Wireless Bluetooth Speaker</w:t>
-            </w:r>
-          </w:p>
-          <w:p>
-            <w:pPr>
-              <w:spacing w:line="276" w:lineRule="auto"/>
-              <w:rPr>
-                <w:rFonts w:ascii="Leelawadee" w:hAnsi="Leelawadee" w:cs="Leelawadee"/>
-                <w:sz w:val="26"/>
-                <w:szCs w:val="26"/>
-              </w:rPr>
-            </w:pPr>
-            <w:r>
-              <w:rPr>
-                <w:rFonts w:ascii="Leelawadee" w:hAnsi="Leelawadee" w:cs="Leelawadee"/>
-                <w:sz w:val="26"/>
-                <w:szCs w:val="26"/>
-              </w:rPr>
               <w:t xml:space="preserve">Special Features: </w:t>
             </w:r>
             <w:r>
@@ -1538,50 +1474,6 @@
                 <w:szCs w:val="26"/>
               </w:rPr>
               <w:t>Portable, Bluetooth</w:t>
-            </w:r>
-          </w:p>
-          <w:p>
-            <w:pPr>
-              <w:spacing w:line="276" w:lineRule="auto"/>
-              <w:rPr>
-                <w:rFonts w:ascii="Leelawadee" w:hAnsi="Leelawadee" w:cs="Leelawadee"/>
-                <w:sz w:val="26"/>
-                <w:szCs w:val="26"/>
-              </w:rPr>
-            </w:pPr>
-            <w:r>
-              <w:rPr>
-                <w:rFonts w:ascii="Leelawadee" w:hAnsi="Leelawadee" w:cs="Leelawadee"/>
-                <w:sz w:val="26"/>
-                <w:szCs w:val="26"/>
-              </w:rPr>
-              <w:t xml:space="preserve">Recommended Uses </w:t>
-            </w:r>
-            <w:proofErr w:type="gramStart"/>
-            <w:r>
-              <w:rPr>
-                <w:rFonts w:ascii="Leelawadee" w:hAnsi="Leelawadee" w:cs="Leelawadee"/>
-                <w:sz w:val="26"/>
-                <w:szCs w:val="26"/>
-              </w:rPr>
-              <w:t>For</w:t>
-            </w:r>
-            <w:proofErr w:type="gramEnd"/>
-            <w:r>
-              <w:rPr>
-                <w:rFonts w:ascii="Leelawadee" w:hAnsi="Leelawadee" w:cs="Leelawadee"/>
-                <w:sz w:val="26"/>
-                <w:szCs w:val="26"/>
-              </w:rPr>
-              <w:t xml:space="preserve"> Product: </w:t>
-            </w:r>
-            <w:r>
-              <w:rPr>
-                <w:rFonts w:ascii="Leelawadee" w:hAnsi="Leelawadee" w:cs="Leelawadee"/>
-                <w:sz w:val="26"/>
-                <w:szCs w:val="26"/>
-              </w:rPr>
-              <w:t>For Computers</w:t>
             </w:r>
           </w:p>
           <w:p>
@@ -1683,20 +1575,19 @@
                 <w:numId w:val="4"/>
               </w:numPr>
               <w:spacing w:line="276" w:lineRule="auto"/>
-              <w:ind w:left="403"/>
-              <w:rPr>
-                <w:rFonts w:ascii="Leelawadee" w:hAnsi="Leelawadee" w:cs="Leelawadee"/>
-                <w:sz w:val="26"/>
-                <w:szCs w:val="26"/>
-              </w:rPr>
-            </w:pPr>
-            <w:r>
-              <w:rPr>
-                <w:rFonts w:ascii="Leelawadee" w:hAnsi="Leelawadee" w:cs="Leelawadee"/>
-                <w:sz w:val="26"/>
-                <w:szCs w:val="26"/>
-              </w:rPr>
-              <w:t>Built-in lithium battery, can be used via USB interface, power supply, or use DC5V USB power supply, dual power supply mode free choice</w:t>
+              <w:rPr>
+                <w:rFonts w:ascii="Leelawadee" w:hAnsi="Leelawadee" w:cs="Leelawadee"/>
+                <w:sz w:val="26"/>
+                <w:szCs w:val="26"/>
+              </w:rPr>
+            </w:pPr>
+            <w:r>
+              <w:rPr>
+                <w:rFonts w:ascii="Leelawadee" w:hAnsi="Leelawadee" w:cs="Leelawadee"/>
+                <w:sz w:val="26"/>
+                <w:szCs w:val="26"/>
+              </w:rPr>
+              <w:t>Versatile Power Options: Built-in lithium battery can be powered via USB interface, DC5V USB power supply, or directly connected to a power source, offering dual power supply modes for flexibility.</w:t>
             </w:r>
           </w:p>
           <w:p>
@@ -1707,70 +1598,19 @@
                 <w:numId w:val="4"/>
               </w:numPr>
               <w:spacing w:line="276" w:lineRule="auto"/>
-              <w:ind w:left="403"/>
-              <w:rPr>
-                <w:rFonts w:ascii="Leelawadee" w:hAnsi="Leelawadee" w:cs="Leelawadee"/>
-                <w:sz w:val="26"/>
-                <w:szCs w:val="26"/>
-              </w:rPr>
-            </w:pPr>
-            <w:r>
-              <w:rPr>
-                <w:rFonts w:ascii="Leelawadee" w:hAnsi="Leelawadee" w:cs="Leelawadee"/>
-                <w:sz w:val="26"/>
-                <w:szCs w:val="26"/>
-              </w:rPr>
-              <w:t xml:space="preserve">WS-887 Mini </w:t>
-            </w:r>
-            <w:proofErr w:type="spellStart"/>
-            <w:r>
-              <w:rPr>
-                <w:rFonts w:ascii="Leelawadee" w:hAnsi="Leelawadee" w:cs="Leelawadee"/>
-                <w:sz w:val="26"/>
-                <w:szCs w:val="26"/>
-              </w:rPr>
-              <w:t>bluetooth</w:t>
-            </w:r>
-            <w:proofErr w:type="spellEnd"/>
-            <w:r>
-              <w:rPr>
-                <w:rFonts w:ascii="Leelawadee" w:hAnsi="Leelawadee" w:cs="Leelawadee"/>
-                <w:sz w:val="26"/>
-                <w:szCs w:val="26"/>
-              </w:rPr>
-              <w:t xml:space="preserve"> speaker has unique design and miniature size,</w:t>
-            </w:r>
-            <w:r>
-              <w:rPr>
-                <w:rFonts w:ascii="Leelawadee" w:hAnsi="Leelawadee" w:cs="Leelawadee"/>
-                <w:sz w:val="26"/>
-                <w:szCs w:val="26"/>
-              </w:rPr>
-              <w:t xml:space="preserve"> </w:t>
-            </w:r>
-            <w:r>
-              <w:rPr>
-                <w:rFonts w:ascii="Leelawadee" w:hAnsi="Leelawadee" w:cs="Leelawadee"/>
-                <w:sz w:val="26"/>
-                <w:szCs w:val="26"/>
-              </w:rPr>
-              <w:t>you can carry it when you travel,</w:t>
-            </w:r>
-            <w:r>
-              <w:rPr>
-                <w:rFonts w:ascii="Leelawadee" w:hAnsi="Leelawadee" w:cs="Leelawadee"/>
-                <w:sz w:val="26"/>
-                <w:szCs w:val="26"/>
-              </w:rPr>
-              <w:t xml:space="preserve"> </w:t>
-            </w:r>
-            <w:r>
-              <w:rPr>
-                <w:rFonts w:ascii="Leelawadee" w:hAnsi="Leelawadee" w:cs="Leelawadee"/>
-                <w:sz w:val="26"/>
-                <w:szCs w:val="26"/>
-              </w:rPr>
-              <w:t>go to gym or hike</w:t>
+              <w:rPr>
+                <w:rFonts w:ascii="Leelawadee" w:hAnsi="Leelawadee" w:cs="Leelawadee"/>
+                <w:sz w:val="26"/>
+                <w:szCs w:val="26"/>
+              </w:rPr>
+            </w:pPr>
+            <w:r>
+              <w:rPr>
+                <w:rFonts w:ascii="Leelawadee" w:hAnsi="Leelawadee" w:cs="Leelawadee"/>
+                <w:sz w:val="26"/>
+                <w:szCs w:val="26"/>
+              </w:rPr>
+              <w:t>Compact and Travel-Friendly: The WS-887 Mini Bluetooth Speaker features a unique design and compact size, making it easy to carry while traveling, at the gym, or hiking.</w:t>
             </w:r>
           </w:p>
           <w:p>
@@ -1781,36 +1621,19 @@
                 <w:numId w:val="4"/>
               </w:numPr>
               <w:spacing w:line="276" w:lineRule="auto"/>
-              <w:ind w:left="403"/>
-              <w:rPr>
-                <w:rFonts w:ascii="Leelawadee" w:hAnsi="Leelawadee" w:cs="Leelawadee"/>
-                <w:sz w:val="26"/>
-                <w:szCs w:val="26"/>
-              </w:rPr>
-            </w:pPr>
-            <w:r>
-              <w:rPr>
-                <w:rFonts w:ascii="Leelawadee" w:hAnsi="Leelawadee" w:cs="Leelawadee"/>
-                <w:sz w:val="26"/>
-                <w:szCs w:val="26"/>
-              </w:rPr>
-              <w:t>High-quality solid sound and impressive stereo sound performance,</w:t>
-            </w:r>
-            <w:r>
-              <w:rPr>
-                <w:rFonts w:ascii="Leelawadee" w:hAnsi="Leelawadee" w:cs="Leelawadee"/>
-                <w:sz w:val="26"/>
-                <w:szCs w:val="26"/>
-              </w:rPr>
-              <w:t xml:space="preserve"> </w:t>
-            </w:r>
-            <w:r>
-              <w:rPr>
-                <w:rFonts w:ascii="Leelawadee" w:hAnsi="Leelawadee" w:cs="Leelawadee"/>
-                <w:sz w:val="26"/>
-                <w:szCs w:val="26"/>
-              </w:rPr>
-              <w:t>you can hear everything your song want to you to hear</w:t>
+              <w:rPr>
+                <w:rFonts w:ascii="Leelawadee" w:hAnsi="Leelawadee" w:cs="Leelawadee"/>
+                <w:sz w:val="26"/>
+                <w:szCs w:val="26"/>
+              </w:rPr>
+            </w:pPr>
+            <w:r>
+              <w:rPr>
+                <w:rFonts w:ascii="Leelawadee" w:hAnsi="Leelawadee" w:cs="Leelawadee"/>
+                <w:sz w:val="26"/>
+                <w:szCs w:val="26"/>
+              </w:rPr>
+              <w:t>Exceptional Sound Quality: Delivers high-quality, solid sound with impressive stereo performance, allowing you to hear every detail in your music.</w:t>
             </w:r>
           </w:p>
           <w:p>
@@ -1821,154 +1644,28 @@
                 <w:numId w:val="4"/>
               </w:numPr>
               <w:spacing w:line="276" w:lineRule="auto"/>
-              <w:ind w:left="403"/>
-              <w:rPr>
-                <w:rFonts w:ascii="Leelawadee" w:hAnsi="Leelawadee" w:cs="Leelawadee"/>
-                <w:sz w:val="26"/>
-                <w:szCs w:val="26"/>
-              </w:rPr>
-            </w:pPr>
-            <w:r>
-              <w:rPr>
-                <w:rFonts w:ascii="Leelawadee" w:hAnsi="Leelawadee" w:cs="Leelawadee"/>
-                <w:sz w:val="26"/>
-                <w:szCs w:val="26"/>
-              </w:rPr>
-              <w:t>With AUX port supported,</w:t>
-            </w:r>
-            <w:r>
-              <w:rPr>
-                <w:rFonts w:ascii="Leelawadee" w:hAnsi="Leelawadee" w:cs="Leelawadee"/>
-                <w:sz w:val="26"/>
-                <w:szCs w:val="26"/>
-              </w:rPr>
-              <w:t xml:space="preserve"> </w:t>
-            </w:r>
-            <w:r>
-              <w:rPr>
-                <w:rFonts w:ascii="Leelawadee" w:hAnsi="Leelawadee" w:cs="Leelawadee"/>
-                <w:sz w:val="26"/>
-                <w:szCs w:val="26"/>
-              </w:rPr>
-              <w:t xml:space="preserve">you can connect with device that don't have </w:t>
-            </w:r>
-            <w:proofErr w:type="spellStart"/>
-            <w:r>
-              <w:rPr>
-                <w:rFonts w:ascii="Leelawadee" w:hAnsi="Leelawadee" w:cs="Leelawadee"/>
-                <w:sz w:val="26"/>
-                <w:szCs w:val="26"/>
-              </w:rPr>
-              <w:t>bluetooth</w:t>
-            </w:r>
-            <w:proofErr w:type="spellEnd"/>
-            <w:r>
-              <w:rPr>
-                <w:rFonts w:ascii="Leelawadee" w:hAnsi="Leelawadee" w:cs="Leelawadee"/>
-                <w:sz w:val="26"/>
-                <w:szCs w:val="26"/>
-              </w:rPr>
-              <w:t>.</w:t>
-            </w:r>
-            <w:r>
-              <w:rPr>
-                <w:rFonts w:ascii="Leelawadee" w:hAnsi="Leelawadee" w:cs="Leelawadee"/>
-                <w:sz w:val="26"/>
-                <w:szCs w:val="26"/>
-              </w:rPr>
-              <w:t xml:space="preserve"> </w:t>
-            </w:r>
-            <w:r>
-              <w:rPr>
-                <w:rFonts w:ascii="Leelawadee" w:hAnsi="Leelawadee" w:cs="Leelawadee"/>
-                <w:sz w:val="26"/>
-                <w:szCs w:val="26"/>
-              </w:rPr>
-              <w:t xml:space="preserve">So you don't have to buy a new play device with </w:t>
-            </w:r>
-            <w:proofErr w:type="spellStart"/>
-            <w:r>
-              <w:rPr>
-                <w:rFonts w:ascii="Leelawadee" w:hAnsi="Leelawadee" w:cs="Leelawadee"/>
-                <w:sz w:val="26"/>
-                <w:szCs w:val="26"/>
-              </w:rPr>
-              <w:t>bluetooth</w:t>
-            </w:r>
-            <w:proofErr w:type="spellEnd"/>
-            <w:r>
-              <w:rPr>
-                <w:rFonts w:ascii="Leelawadee" w:hAnsi="Leelawadee" w:cs="Leelawadee"/>
-                <w:sz w:val="26"/>
-                <w:szCs w:val="26"/>
-              </w:rPr>
-              <w:t xml:space="preserve"> This wireless speaker is compatible with your smartphone,</w:t>
-            </w:r>
-            <w:r>
-              <w:rPr>
-                <w:rFonts w:ascii="Leelawadee" w:hAnsi="Leelawadee" w:cs="Leelawadee"/>
-                <w:sz w:val="26"/>
-                <w:szCs w:val="26"/>
-              </w:rPr>
-              <w:t xml:space="preserve"> </w:t>
-            </w:r>
-            <w:r>
-              <w:rPr>
-                <w:rFonts w:ascii="Leelawadee" w:hAnsi="Leelawadee" w:cs="Leelawadee"/>
-                <w:sz w:val="26"/>
-                <w:szCs w:val="26"/>
-              </w:rPr>
-              <w:t>Pc,</w:t>
-            </w:r>
-            <w:r>
-              <w:rPr>
-                <w:rFonts w:ascii="Leelawadee" w:hAnsi="Leelawadee" w:cs="Leelawadee"/>
-                <w:sz w:val="26"/>
-                <w:szCs w:val="26"/>
-              </w:rPr>
-              <w:t xml:space="preserve"> </w:t>
-            </w:r>
-            <w:r>
-              <w:rPr>
-                <w:rFonts w:ascii="Leelawadee" w:hAnsi="Leelawadee" w:cs="Leelawadee"/>
-                <w:sz w:val="26"/>
-                <w:szCs w:val="26"/>
-              </w:rPr>
-              <w:t>laptop and tablet,</w:t>
-            </w:r>
-            <w:r>
-              <w:rPr>
-                <w:rFonts w:ascii="Leelawadee" w:hAnsi="Leelawadee" w:cs="Leelawadee"/>
-                <w:sz w:val="26"/>
-                <w:szCs w:val="26"/>
-              </w:rPr>
-              <w:t xml:space="preserve"> </w:t>
-            </w:r>
-            <w:r>
-              <w:rPr>
-                <w:rFonts w:ascii="Leelawadee" w:hAnsi="Leelawadee" w:cs="Leelawadee"/>
-                <w:sz w:val="26"/>
-                <w:szCs w:val="26"/>
-              </w:rPr>
-              <w:t xml:space="preserve">easy to connect within </w:t>
-            </w:r>
-            <w:proofErr w:type="gramStart"/>
-            <w:r>
-              <w:rPr>
-                <w:rFonts w:ascii="Leelawadee" w:hAnsi="Leelawadee" w:cs="Leelawadee"/>
-                <w:sz w:val="26"/>
-                <w:szCs w:val="26"/>
-              </w:rPr>
-              <w:t>10 meter</w:t>
-            </w:r>
-            <w:proofErr w:type="gramEnd"/>
-            <w:r>
-              <w:rPr>
-                <w:rFonts w:ascii="Leelawadee" w:hAnsi="Leelawadee" w:cs="Leelawadee"/>
-                <w:sz w:val="26"/>
-                <w:szCs w:val="26"/>
-              </w:rPr>
-              <w:t xml:space="preserve"> range</w:t>
+              <w:rPr>
+                <w:rFonts w:ascii="Leelawadee" w:hAnsi="Leelawadee" w:cs="Leelawadee"/>
+                <w:sz w:val="26"/>
+                <w:szCs w:val="26"/>
+              </w:rPr>
+            </w:pPr>
+            <w:r>
+              <w:rPr>
+                <w:rFonts w:ascii="Leelawadee" w:hAnsi="Leelawadee" w:cs="Leelawadee"/>
+                <w:sz w:val="26"/>
+                <w:szCs w:val="26"/>
+              </w:rPr>
+              <w:t xml:space="preserve">AUX Connectivity: Includes an AUX port for connecting non-Bluetooth devices, eliminating the need to purchase new Bluetooth-enabled devices. This wireless speaker is compatible with smartphones, PCs, laptops, and tablets, connecting easily </w:t>
+            </w:r>
+            <w:r>
+              <w:rPr>
+                <w:rFonts w:ascii="Leelawadee" w:hAnsi="Leelawadee" w:cs="Leelawadee"/>
+                <w:sz w:val="26"/>
+                <w:szCs w:val="26"/>
+              </w:rPr>
+              <w:lastRenderedPageBreak/>
+              <w:t>within a 10-meter range.</w:t>
             </w:r>
           </w:p>
           <w:p>
@@ -1979,53 +1676,19 @@
                 <w:numId w:val="4"/>
               </w:numPr>
               <w:spacing w:line="276" w:lineRule="auto"/>
-              <w:ind w:left="403"/>
-              <w:rPr>
-                <w:rFonts w:ascii="Leelawadee" w:hAnsi="Leelawadee" w:cs="Leelawadee"/>
-                <w:sz w:val="26"/>
-                <w:szCs w:val="26"/>
-              </w:rPr>
-            </w:pPr>
-            <w:r>
-              <w:rPr>
-                <w:rFonts w:ascii="Leelawadee" w:hAnsi="Leelawadee" w:cs="Leelawadee"/>
-                <w:sz w:val="26"/>
-                <w:szCs w:val="26"/>
-              </w:rPr>
-              <w:lastRenderedPageBreak/>
-              <w:t>Soft, clear and dynamic sound all levels clear, Support line in audio input,</w:t>
-            </w:r>
-            <w:r>
-              <w:rPr>
-                <w:rFonts w:ascii="Leelawadee" w:hAnsi="Leelawadee" w:cs="Leelawadee"/>
-                <w:sz w:val="26"/>
-                <w:szCs w:val="26"/>
-              </w:rPr>
-              <w:t xml:space="preserve"> </w:t>
-            </w:r>
-            <w:r>
-              <w:rPr>
-                <w:rFonts w:ascii="Leelawadee" w:hAnsi="Leelawadee" w:cs="Leelawadee"/>
-                <w:sz w:val="26"/>
-                <w:szCs w:val="26"/>
-              </w:rPr>
-              <w:t>provide you with computer speakers can be connected to mobile</w:t>
-            </w:r>
-            <w:r>
-              <w:rPr>
-                <w:rFonts w:ascii="Leelawadee" w:hAnsi="Leelawadee" w:cs="Leelawadee"/>
-                <w:sz w:val="26"/>
-                <w:szCs w:val="26"/>
-              </w:rPr>
-              <w:t xml:space="preserve"> </w:t>
-            </w:r>
-            <w:r>
-              <w:rPr>
-                <w:rFonts w:ascii="Leelawadee" w:hAnsi="Leelawadee" w:cs="Leelawadee"/>
-                <w:sz w:val="26"/>
-                <w:szCs w:val="26"/>
-              </w:rPr>
-              <w:t>phone tablet computer and TV wireless pairing playing music</w:t>
+              <w:rPr>
+                <w:rFonts w:ascii="Leelawadee" w:hAnsi="Leelawadee" w:cs="Leelawadee"/>
+                <w:sz w:val="26"/>
+                <w:szCs w:val="26"/>
+              </w:rPr>
+            </w:pPr>
+            <w:r>
+              <w:rPr>
+                <w:rFonts w:ascii="Leelawadee" w:hAnsi="Leelawadee" w:cs="Leelawadee"/>
+                <w:sz w:val="26"/>
+                <w:szCs w:val="26"/>
+              </w:rPr>
+              <w:t>Rich and Dynamic Audio: Produces soft, clear, and dynamic sound at all levels. Supports line-in audio input, allowing you to connect to mobile phones, tablets, computers, and TVs for wireless music playback.</w:t>
             </w:r>
           </w:p>
         </w:tc>
@@ -2091,7 +1754,7 @@
                 <w:sz w:val="26"/>
                 <w:szCs w:val="26"/>
               </w:rPr>
-              <w:t xml:space="preserve"> Hard Shell Case for JBL Flip 6 Flip 5 Flip 4 Wireless Waterproof Portable Speaker (case only)</w:t>
+              <w:t xml:space="preserve"> Hard Shell Case for JBL Flip 6, Flip 5, and Flip 4 Wireless Waterproof Portable Speakers (Case Only)</w:t>
             </w:r>
           </w:p>
           <w:p>
@@ -2159,16 +1822,6 @@
                 <w:szCs w:val="26"/>
               </w:rPr>
             </w:pPr>
-          </w:p>
-          <w:p>
-            <w:pPr>
-              <w:spacing w:line="276" w:lineRule="auto"/>
-              <w:rPr>
-                <w:rFonts w:ascii="Leelawadee" w:hAnsi="Leelawadee" w:cs="Leelawadee"/>
-                <w:sz w:val="26"/>
-                <w:szCs w:val="26"/>
-              </w:rPr>
-            </w:pPr>
             <w:r>
               <w:rPr>
                 <w:rFonts w:ascii="Leelawadee" w:hAnsi="Leelawadee" w:cs="Leelawadee"/>
@@ -2520,7 +2173,7 @@
                 <w:sz w:val="26"/>
                 <w:szCs w:val="26"/>
               </w:rPr>
-              <w:t>Protective Case – The hard-shelled case will help you protect your JBL Flip 5 speaker from fall or damage.</w:t>
+              <w:t>Protective Case: The hard shell provides reliable protection for your JBL Flip 5 speaker against drops and damage.</w:t>
             </w:r>
           </w:p>
           <w:p>
@@ -2544,7 +2197,7 @@
                 <w:sz w:val="26"/>
                 <w:szCs w:val="26"/>
               </w:rPr>
-              <w:t>Easy Portability – Zip your case and carry it around with the easy to hold strap!</w:t>
+              <w:t>Easy Portability: Zip up the case and carry it effortlessly with the comfortable strap!</w:t>
             </w:r>
           </w:p>
           <w:p>
@@ -2568,7 +2221,7 @@
                 <w:sz w:val="26"/>
                 <w:szCs w:val="26"/>
               </w:rPr>
-              <w:t>Convenient Design - Inner case is lined with a soft velvety fabric and a sports a mesh pocket that’s perfectly for accessories.</w:t>
+              <w:t>Convenient Design: The inner lining features soft velvety fabric and includes a mesh pocket for storing accessories.</w:t>
             </w:r>
           </w:p>
           <w:p>
@@ -2602,7 +2255,7 @@
                 <w:sz w:val="26"/>
                 <w:szCs w:val="26"/>
               </w:rPr>
-              <w:t xml:space="preserve"> Hook - Hook allows you to hang the case on your bag or belt loops for easy accessibility.</w:t>
+              <w:t xml:space="preserve"> Hook: Attach the case to your bag or belt loops for quick access.</w:t>
             </w:r>
           </w:p>
           <w:p>
@@ -2626,7 +2279,7 @@
                 <w:sz w:val="26"/>
                 <w:szCs w:val="26"/>
               </w:rPr>
-              <w:t>Strong and Durable Zippers – The double durable zippers open smoothly for easy opening and closing.</w:t>
+              <w:t>Durable Zippers: The sturdy double zippers open and close smoothly for convenience.</w:t>
             </w:r>
           </w:p>
         </w:tc>
@@ -2681,25 +2334,7 @@
                 <w:sz w:val="26"/>
                 <w:szCs w:val="26"/>
               </w:rPr>
-              <w:t xml:space="preserve">Speaker M3 Wireless Portable Bluetooth Support </w:t>
-            </w:r>
-            <w:proofErr w:type="spellStart"/>
-            <w:r>
-              <w:rPr>
-                <w:rFonts w:ascii="Leelawadee" w:hAnsi="Leelawadee" w:cs="Leelawadee"/>
-                <w:sz w:val="26"/>
-                <w:szCs w:val="26"/>
-              </w:rPr>
-              <w:t>Usb</w:t>
-            </w:r>
-            <w:proofErr w:type="spellEnd"/>
-            <w:r>
-              <w:rPr>
-                <w:rFonts w:ascii="Leelawadee" w:hAnsi="Leelawadee" w:cs="Leelawadee"/>
-                <w:sz w:val="26"/>
-                <w:szCs w:val="26"/>
-              </w:rPr>
-              <w:t>, Micro SD, FM Radio power that delivers high-quality sound (RED)</w:t>
+              <w:t>Speaker M3 Wireless Portable Bluetooth with USB, Micro SD, and FM Radio Support, Delivering High-Quality Sound (Red)</w:t>
             </w:r>
           </w:p>
           <w:p>
@@ -2752,7 +2387,7 @@
                 <w:szCs w:val="16"/>
               </w:rPr>
             </w:pPr>
-            <w:hyperlink r:id="rId11" w:history="1">
+            <w:hyperlink r:id="rId11" w:anchor="fromView=search&amp;page=1&amp;position=5&amp;uuid=81735919-82ea-45de-9e11-a1d0c59dd0bc" w:history="1">
               <w:r>
                 <w:rPr>
                   <w:rStyle w:val="Hyperlink"/>
@@ -2783,8 +2418,6 @@
                 <w:szCs w:val="26"/>
               </w:rPr>
             </w:pPr>
-            <w:bookmarkStart w:id="0" w:name="_GoBack"/>
-            <w:bookmarkEnd w:id="0"/>
           </w:p>
           <w:p>
             <w:pPr>
@@ -3011,6 +2644,50 @@
                 <w:sz w:val="26"/>
                 <w:szCs w:val="26"/>
               </w:rPr>
+              <w:t xml:space="preserve">Special Features: </w:t>
+            </w:r>
+            <w:r>
+              <w:rPr>
+                <w:rFonts w:ascii="Leelawadee" w:hAnsi="Leelawadee" w:cs="Leelawadee"/>
+                <w:sz w:val="26"/>
+                <w:szCs w:val="26"/>
+              </w:rPr>
+              <w:t xml:space="preserve">Built </w:t>
+            </w:r>
+            <w:proofErr w:type="gramStart"/>
+            <w:r>
+              <w:rPr>
+                <w:rFonts w:ascii="Leelawadee" w:hAnsi="Leelawadee" w:cs="Leelawadee"/>
+                <w:sz w:val="26"/>
+                <w:szCs w:val="26"/>
+              </w:rPr>
+              <w:t>In</w:t>
+            </w:r>
+            <w:proofErr w:type="gramEnd"/>
+            <w:r>
+              <w:rPr>
+                <w:rFonts w:ascii="Leelawadee" w:hAnsi="Leelawadee" w:cs="Leelawadee"/>
+                <w:sz w:val="26"/>
+                <w:szCs w:val="26"/>
+              </w:rPr>
+              <w:t xml:space="preserve"> Microphone</w:t>
+            </w:r>
+          </w:p>
+          <w:p>
+            <w:pPr>
+              <w:spacing w:line="276" w:lineRule="auto"/>
+              <w:rPr>
+                <w:rFonts w:ascii="Leelawadee" w:hAnsi="Leelawadee" w:cs="Leelawadee"/>
+                <w:sz w:val="26"/>
+                <w:szCs w:val="26"/>
+              </w:rPr>
+            </w:pPr>
+            <w:r>
+              <w:rPr>
+                <w:rFonts w:ascii="Leelawadee" w:hAnsi="Leelawadee" w:cs="Leelawadee"/>
+                <w:sz w:val="26"/>
+                <w:szCs w:val="26"/>
+              </w:rPr>
               <w:t xml:space="preserve">Speaker Type: </w:t>
             </w:r>
             <w:r>
@@ -3020,50 +2697,6 @@
                 <w:szCs w:val="26"/>
               </w:rPr>
               <w:t>Surround Sound</w:t>
-            </w:r>
-          </w:p>
-          <w:p>
-            <w:pPr>
-              <w:spacing w:line="276" w:lineRule="auto"/>
-              <w:rPr>
-                <w:rFonts w:ascii="Leelawadee" w:hAnsi="Leelawadee" w:cs="Leelawadee"/>
-                <w:sz w:val="26"/>
-                <w:szCs w:val="26"/>
-              </w:rPr>
-            </w:pPr>
-            <w:r>
-              <w:rPr>
-                <w:rFonts w:ascii="Leelawadee" w:hAnsi="Leelawadee" w:cs="Leelawadee"/>
-                <w:sz w:val="26"/>
-                <w:szCs w:val="26"/>
-              </w:rPr>
-              <w:t xml:space="preserve">Special Features: </w:t>
-            </w:r>
-            <w:r>
-              <w:rPr>
-                <w:rFonts w:ascii="Leelawadee" w:hAnsi="Leelawadee" w:cs="Leelawadee"/>
-                <w:sz w:val="26"/>
-                <w:szCs w:val="26"/>
-              </w:rPr>
-              <w:t xml:space="preserve">Built </w:t>
-            </w:r>
-            <w:proofErr w:type="gramStart"/>
-            <w:r>
-              <w:rPr>
-                <w:rFonts w:ascii="Leelawadee" w:hAnsi="Leelawadee" w:cs="Leelawadee"/>
-                <w:sz w:val="26"/>
-                <w:szCs w:val="26"/>
-              </w:rPr>
-              <w:t>In</w:t>
-            </w:r>
-            <w:proofErr w:type="gramEnd"/>
-            <w:r>
-              <w:rPr>
-                <w:rFonts w:ascii="Leelawadee" w:hAnsi="Leelawadee" w:cs="Leelawadee"/>
-                <w:sz w:val="26"/>
-                <w:szCs w:val="26"/>
-              </w:rPr>
-              <w:t xml:space="preserve"> Microphone</w:t>
             </w:r>
           </w:p>
           <w:p>
@@ -3225,6 +2858,8 @@
               </w:rPr>
               <w:t>About this item</w:t>
             </w:r>
+            <w:bookmarkStart w:id="0" w:name="_GoBack"/>
+            <w:bookmarkEnd w:id="0"/>
           </w:p>
           <w:p>
             <w:pPr>
@@ -3234,20 +2869,20 @@
                 <w:numId w:val="6"/>
               </w:numPr>
               <w:spacing w:line="276" w:lineRule="auto"/>
-              <w:ind w:left="493"/>
-              <w:rPr>
-                <w:rFonts w:ascii="Leelawadee" w:hAnsi="Leelawadee" w:cs="Leelawadee"/>
-                <w:sz w:val="26"/>
-                <w:szCs w:val="26"/>
-              </w:rPr>
-            </w:pPr>
-            <w:r>
-              <w:rPr>
-                <w:rFonts w:ascii="Leelawadee" w:hAnsi="Leelawadee" w:cs="Leelawadee"/>
-                <w:sz w:val="26"/>
-                <w:szCs w:val="26"/>
-              </w:rPr>
-              <w:t>Supports various inputs including Bluetooth, AUX, USB, and TF card, giving you multiple ways to play your music.</w:t>
+              <w:ind w:left="403"/>
+              <w:rPr>
+                <w:rFonts w:ascii="Leelawadee" w:hAnsi="Leelawadee" w:cs="Leelawadee"/>
+                <w:sz w:val="26"/>
+                <w:szCs w:val="26"/>
+              </w:rPr>
+            </w:pPr>
+            <w:r>
+              <w:rPr>
+                <w:rFonts w:ascii="Leelawadee" w:hAnsi="Leelawadee" w:cs="Leelawadee"/>
+                <w:sz w:val="26"/>
+                <w:szCs w:val="26"/>
+              </w:rPr>
+              <w:t>Versatile Input Options: Supports Bluetooth, AUX, USB, and TF card, providing multiple ways to enjoy your music.</w:t>
             </w:r>
           </w:p>
           <w:p>
@@ -3258,20 +2893,20 @@
                 <w:numId w:val="6"/>
               </w:numPr>
               <w:spacing w:line="276" w:lineRule="auto"/>
-              <w:ind w:left="493"/>
-              <w:rPr>
-                <w:rFonts w:ascii="Leelawadee" w:hAnsi="Leelawadee" w:cs="Leelawadee"/>
-                <w:sz w:val="26"/>
-                <w:szCs w:val="26"/>
-              </w:rPr>
-            </w:pPr>
-            <w:r>
-              <w:rPr>
-                <w:rFonts w:ascii="Leelawadee" w:hAnsi="Leelawadee" w:cs="Leelawadee"/>
-                <w:sz w:val="26"/>
-                <w:szCs w:val="26"/>
-              </w:rPr>
-              <w:t>Compact and lightweight, making it easy to carry around. Perfect for outdoor activities, travel, and parties.</w:t>
+              <w:ind w:left="403"/>
+              <w:rPr>
+                <w:rFonts w:ascii="Leelawadee" w:hAnsi="Leelawadee" w:cs="Leelawadee"/>
+                <w:sz w:val="26"/>
+                <w:szCs w:val="26"/>
+              </w:rPr>
+            </w:pPr>
+            <w:r>
+              <w:rPr>
+                <w:rFonts w:ascii="Leelawadee" w:hAnsi="Leelawadee" w:cs="Leelawadee"/>
+                <w:sz w:val="26"/>
+                <w:szCs w:val="26"/>
+              </w:rPr>
+              <w:t>Portable and Lightweight: Compact design makes it easy to carry, ideal for outdoor activities, travel, and parties.</w:t>
             </w:r>
           </w:p>
           <w:p>
@@ -3282,20 +2917,20 @@
                 <w:numId w:val="6"/>
               </w:numPr>
               <w:spacing w:line="276" w:lineRule="auto"/>
-              <w:ind w:left="493"/>
-              <w:rPr>
-                <w:rFonts w:ascii="Leelawadee" w:hAnsi="Leelawadee" w:cs="Leelawadee"/>
-                <w:sz w:val="26"/>
-                <w:szCs w:val="26"/>
-              </w:rPr>
-            </w:pPr>
-            <w:r>
-              <w:rPr>
-                <w:rFonts w:ascii="Leelawadee" w:hAnsi="Leelawadee" w:cs="Leelawadee"/>
-                <w:sz w:val="26"/>
-                <w:szCs w:val="26"/>
-              </w:rPr>
-              <w:t>Delivers high-fidelity audio with deep bass and crystal-clear highs for an immersive listening experience.</w:t>
+              <w:ind w:left="403"/>
+              <w:rPr>
+                <w:rFonts w:ascii="Leelawadee" w:hAnsi="Leelawadee" w:cs="Leelawadee"/>
+                <w:sz w:val="26"/>
+                <w:szCs w:val="26"/>
+              </w:rPr>
+            </w:pPr>
+            <w:r>
+              <w:rPr>
+                <w:rFonts w:ascii="Leelawadee" w:hAnsi="Leelawadee" w:cs="Leelawadee"/>
+                <w:sz w:val="26"/>
+                <w:szCs w:val="26"/>
+              </w:rPr>
+              <w:t>High-Fidelity Sound: Delivers deep bass and crystal-clear highs for an immersive audio experience.</w:t>
             </w:r>
           </w:p>
         </w:tc>
@@ -4754,7 +4389,7 @@
 </file>
 
 <file path=customXml/itemProps1.xml><?xml version="1.0" encoding="utf-8"?>
-<ds:datastoreItem xmlns:ds="http://schemas.openxmlformats.org/officeDocument/2006/customXml" ds:itemID="{E71F3567-8FA6-4E52-BAE5-197D397B41D9}">
+<ds:datastoreItem xmlns:ds="http://schemas.openxmlformats.org/officeDocument/2006/customXml" ds:itemID="{4351022E-4D8A-4F6A-9920-4331082529D8}">
   <ds:schemaRefs>
     <ds:schemaRef ds:uri="http://schemas.openxmlformats.org/officeDocument/2006/bibliography"/>
   </ds:schemaRefs>

</xml_diff>